<commit_message>
Upload avance2 Plan de GCS
</commit_message>
<xml_diff>
--- a/01 Documentos/Plan de la GCS.docx
+++ b/01 Documentos/Plan de la GCS.docx
@@ -493,6 +493,32 @@
         </w:rPr>
         <w:t xml:space="preserve">Introducción</w:t>
       </w:r>
+    </w:p>
+    <w:p>
+      <w:pPr>
+        <w:keepNext w:val="0"/>
+        <w:keepLines w:val="0"/>
+        <w:pageBreakBefore w:val="0"/>
+        <w:widowControl w:val="1"/>
+        <w:pBdr>
+          <w:top w:space="0" w:sz="0" w:val="nil"/>
+          <w:left w:space="0" w:sz="0" w:val="nil"/>
+          <w:bottom w:space="0" w:sz="0" w:val="nil"/>
+          <w:right w:space="0" w:sz="0" w:val="nil"/>
+          <w:between w:space="0" w:sz="0" w:val="nil"/>
+        </w:pBdr>
+        <w:shd w:fill="auto" w:val="clear"/>
+        <w:spacing w:after="0" w:before="0" w:line="259" w:lineRule="auto"/>
+        <w:ind w:left="360" w:right="0" w:firstLine="0"/>
+        <w:jc w:val="left"/>
+        <w:rPr>
+          <w:rFonts w:ascii="Arial" w:cs="Arial" w:eastAsia="Arial" w:hAnsi="Arial"/>
+          <w:b w:val="1"/>
+          <w:sz w:val="26"/>
+          <w:szCs w:val="26"/>
+          <w:highlight w:val="white"/>
+        </w:rPr>
+      </w:pPr>
       <w:r>
         <w:rPr>
           <w:rtl w:val="0"/>
@@ -546,6 +572,154 @@
         <w:keepLines w:val="0"/>
         <w:pageBreakBefore w:val="0"/>
         <w:widowControl w:val="1"/>
+        <w:pBdr>
+          <w:top w:space="0" w:sz="0" w:val="nil"/>
+          <w:left w:space="0" w:sz="0" w:val="nil"/>
+          <w:bottom w:space="0" w:sz="0" w:val="nil"/>
+          <w:right w:space="0" w:sz="0" w:val="nil"/>
+          <w:between w:space="0" w:sz="0" w:val="nil"/>
+        </w:pBdr>
+        <w:shd w:fill="auto" w:val="clear"/>
+        <w:spacing w:after="0" w:before="0" w:line="259" w:lineRule="auto"/>
+        <w:ind w:left="0" w:right="0" w:firstLine="0"/>
+        <w:jc w:val="left"/>
+        <w:rPr>
+          <w:rFonts w:ascii="Arial" w:cs="Arial" w:eastAsia="Arial" w:hAnsi="Arial"/>
+          <w:sz w:val="24"/>
+          <w:szCs w:val="24"/>
+          <w:highlight w:val="white"/>
+        </w:rPr>
+      </w:pPr>
+      <w:r>
+        <w:rPr>
+          <w:rtl w:val="0"/>
+        </w:rPr>
+      </w:r>
+    </w:p>
+    <w:p>
+      <w:pPr>
+        <w:keepNext w:val="0"/>
+        <w:keepLines w:val="0"/>
+        <w:pageBreakBefore w:val="0"/>
+        <w:widowControl w:val="1"/>
+        <w:pBdr>
+          <w:top w:space="0" w:sz="0" w:val="nil"/>
+          <w:left w:space="0" w:sz="0" w:val="nil"/>
+          <w:bottom w:space="0" w:sz="0" w:val="nil"/>
+          <w:right w:space="0" w:sz="0" w:val="nil"/>
+          <w:between w:space="0" w:sz="0" w:val="nil"/>
+        </w:pBdr>
+        <w:shd w:fill="auto" w:val="clear"/>
+        <w:spacing w:after="0" w:before="0" w:line="259" w:lineRule="auto"/>
+        <w:ind w:left="0" w:right="0" w:firstLine="0"/>
+        <w:jc w:val="left"/>
+        <w:rPr>
+          <w:rFonts w:ascii="Arial" w:cs="Arial" w:eastAsia="Arial" w:hAnsi="Arial"/>
+          <w:sz w:val="24"/>
+          <w:szCs w:val="24"/>
+          <w:highlight w:val="white"/>
+        </w:rPr>
+      </w:pPr>
+      <w:r>
+        <w:rPr>
+          <w:rFonts w:ascii="Arial" w:cs="Arial" w:eastAsia="Arial" w:hAnsi="Arial"/>
+          <w:sz w:val="24"/>
+          <w:szCs w:val="24"/>
+          <w:highlight w:val="white"/>
+          <w:rtl w:val="0"/>
+        </w:rPr>
+        <w:t xml:space="preserve">El propósito del plan es que nuestra empresa OCVM-Consulting asegure y defina el contexto organizacional, las restricciones y la naturaleza de cada proyecto que desarrolle así como también se planifique y ejecute las actividades de identificación y el control de ítems de configuración </w:t>
+      </w:r>
+      <w:r>
+        <w:rPr>
+          <w:rFonts w:ascii="Arial" w:cs="Arial" w:eastAsia="Arial" w:hAnsi="Arial"/>
+          <w:b w:val="1"/>
+          <w:sz w:val="24"/>
+          <w:szCs w:val="24"/>
+          <w:highlight w:val="white"/>
+          <w:rtl w:val="0"/>
+        </w:rPr>
+        <w:t xml:space="preserve">garantizando </w:t>
+      </w:r>
+      <w:r>
+        <w:rPr>
+          <w:rFonts w:ascii="Arial" w:cs="Arial" w:eastAsia="Arial" w:hAnsi="Arial"/>
+          <w:sz w:val="24"/>
+          <w:szCs w:val="24"/>
+          <w:highlight w:val="white"/>
+          <w:rtl w:val="0"/>
+        </w:rPr>
+        <w:t xml:space="preserve">así que se evite realizar cambios incontrolados y que todos los miembros de nuestro equipo de desarrollo dispongan de la versión adecuada de los productos que manejan. La definición de las reglas de versionado de los productos que desarrollaremos y los criterios de actuación para cada caso teniendo en cuenta el motivo por el cual se realiza el cambio de versión también será propósito del plan.</w:t>
+      </w:r>
+    </w:p>
+    <w:p>
+      <w:pPr>
+        <w:keepNext w:val="0"/>
+        <w:keepLines w:val="0"/>
+        <w:pageBreakBefore w:val="0"/>
+        <w:widowControl w:val="1"/>
+        <w:pBdr>
+          <w:top w:space="0" w:sz="0" w:val="nil"/>
+          <w:left w:space="0" w:sz="0" w:val="nil"/>
+          <w:bottom w:space="0" w:sz="0" w:val="nil"/>
+          <w:right w:space="0" w:sz="0" w:val="nil"/>
+          <w:between w:space="0" w:sz="0" w:val="nil"/>
+        </w:pBdr>
+        <w:shd w:fill="auto" w:val="clear"/>
+        <w:spacing w:after="0" w:before="0" w:line="259" w:lineRule="auto"/>
+        <w:ind w:left="0" w:right="0" w:firstLine="0"/>
+        <w:jc w:val="left"/>
+        <w:rPr>
+          <w:rFonts w:ascii="Arial" w:cs="Arial" w:eastAsia="Arial" w:hAnsi="Arial"/>
+          <w:b w:val="1"/>
+          <w:sz w:val="26"/>
+          <w:szCs w:val="26"/>
+          <w:highlight w:val="white"/>
+        </w:rPr>
+      </w:pPr>
+      <w:r>
+        <w:rPr>
+          <w:rtl w:val="0"/>
+        </w:rPr>
+      </w:r>
+    </w:p>
+    <w:p>
+      <w:pPr>
+        <w:keepNext w:val="0"/>
+        <w:keepLines w:val="0"/>
+        <w:pageBreakBefore w:val="0"/>
+        <w:widowControl w:val="1"/>
+        <w:pBdr>
+          <w:top w:space="0" w:sz="0" w:val="nil"/>
+          <w:left w:space="0" w:sz="0" w:val="nil"/>
+          <w:bottom w:space="0" w:sz="0" w:val="nil"/>
+          <w:right w:space="0" w:sz="0" w:val="nil"/>
+          <w:between w:space="0" w:sz="0" w:val="nil"/>
+        </w:pBdr>
+        <w:shd w:fill="auto" w:val="clear"/>
+        <w:spacing w:after="0" w:before="0" w:line="259" w:lineRule="auto"/>
+        <w:ind w:left="0" w:right="0" w:firstLine="0"/>
+        <w:jc w:val="left"/>
+        <w:rPr>
+          <w:rFonts w:ascii="Arial" w:cs="Arial" w:eastAsia="Arial" w:hAnsi="Arial"/>
+          <w:b w:val="1"/>
+          <w:sz w:val="26"/>
+          <w:szCs w:val="26"/>
+          <w:highlight w:val="white"/>
+        </w:rPr>
+      </w:pPr>
+      <w:r>
+        <w:rPr>
+          <w:rtl w:val="0"/>
+        </w:rPr>
+      </w:r>
+    </w:p>
+    <w:p>
+      <w:pPr>
+        <w:keepNext w:val="0"/>
+        <w:keepLines w:val="0"/>
+        <w:pageBreakBefore w:val="0"/>
+        <w:widowControl w:val="1"/>
         <w:numPr>
           <w:ilvl w:val="1"/>
           <w:numId w:val="3"/>
@@ -595,153 +769,41 @@
           <w:between w:space="0" w:sz="0" w:val="nil"/>
         </w:pBdr>
         <w:shd w:fill="auto" w:val="clear"/>
-        <w:spacing w:after="160" w:before="0" w:line="259" w:lineRule="auto"/>
-        <w:ind w:left="360" w:right="0" w:firstLine="0"/>
+        <w:spacing w:after="0" w:before="0" w:line="259" w:lineRule="auto"/>
+        <w:ind w:left="720" w:right="0" w:firstLine="0"/>
         <w:jc w:val="left"/>
         <w:rPr>
           <w:rFonts w:ascii="Arial" w:cs="Arial" w:eastAsia="Arial" w:hAnsi="Arial"/>
           <w:b w:val="1"/>
-          <w:i w:val="0"/>
-          <w:smallCaps w:val="0"/>
-          <w:strike w:val="0"/>
-          <w:color w:val="000000"/>
+          <w:sz w:val="26"/>
+          <w:szCs w:val="26"/>
+          <w:highlight w:val="white"/>
+        </w:rPr>
+      </w:pPr>
+      <w:r>
+        <w:rPr>
+          <w:rtl w:val="0"/>
+        </w:rPr>
+      </w:r>
+    </w:p>
+    <w:p>
+      <w:pPr>
+        <w:rPr>
+          <w:rFonts w:ascii="Arial" w:cs="Arial" w:eastAsia="Arial" w:hAnsi="Arial"/>
+          <w:b w:val="1"/>
           <w:sz w:val="28"/>
           <w:szCs w:val="28"/>
-          <w:u w:val="none"/>
-          <w:shd w:fill="auto" w:val="clear"/>
-          <w:vertAlign w:val="baseline"/>
-        </w:rPr>
-      </w:pPr>
-      <w:r>
-        <w:rPr>
-          <w:rtl w:val="0"/>
-        </w:rPr>
-      </w:r>
-    </w:p>
-    <w:p>
-      <w:pPr>
-        <w:rPr>
-          <w:rFonts w:ascii="Arial" w:cs="Arial" w:eastAsia="Arial" w:hAnsi="Arial"/>
-          <w:b w:val="1"/>
-          <w:sz w:val="26"/>
-          <w:szCs w:val="26"/>
-        </w:rPr>
-      </w:pPr>
-      <w:r>
-        <w:rPr>
-          <w:rFonts w:ascii="Arial" w:cs="Arial" w:eastAsia="Arial" w:hAnsi="Arial"/>
-          <w:b w:val="1"/>
-          <w:sz w:val="26"/>
-          <w:szCs w:val="26"/>
-          <w:rtl w:val="0"/>
-        </w:rPr>
-        <w:t xml:space="preserve">Es una empresa dedicada a desarrollar y brindar soluciones informáticas con experiencia en el mercado, con presencia en el sector banca comercio e industria.</w:t>
-      </w:r>
-    </w:p>
-    <w:p>
-      <w:pPr>
-        <w:rPr>
-          <w:rFonts w:ascii="Arial" w:cs="Arial" w:eastAsia="Arial" w:hAnsi="Arial"/>
-          <w:b w:val="1"/>
-          <w:sz w:val="26"/>
-          <w:szCs w:val="26"/>
-        </w:rPr>
-      </w:pPr>
-      <w:r>
-        <w:rPr>
-          <w:rFonts w:ascii="Arial" w:cs="Arial" w:eastAsia="Arial" w:hAnsi="Arial"/>
-          <w:b w:val="1"/>
-          <w:sz w:val="26"/>
-          <w:szCs w:val="26"/>
-          <w:rtl w:val="0"/>
-        </w:rPr>
-        <w:t xml:space="preserve">Misión</w:t>
-      </w:r>
-    </w:p>
-    <w:p>
-      <w:pPr>
-        <w:rPr>
-          <w:rFonts w:ascii="Arial" w:cs="Arial" w:eastAsia="Arial" w:hAnsi="Arial"/>
-          <w:b w:val="1"/>
-          <w:sz w:val="26"/>
-          <w:szCs w:val="26"/>
-        </w:rPr>
-      </w:pPr>
-      <w:r>
-        <w:rPr>
-          <w:rFonts w:ascii="Arial" w:cs="Arial" w:eastAsia="Arial" w:hAnsi="Arial"/>
-          <w:b w:val="1"/>
-          <w:sz w:val="26"/>
-          <w:szCs w:val="26"/>
-          <w:rtl w:val="0"/>
-        </w:rPr>
-        <w:t xml:space="preserve">Trabajar cada día para hacer de nuestros servicios las mejores soluciones.</w:t>
-      </w:r>
-    </w:p>
-    <w:p>
-      <w:pPr>
-        <w:rPr>
-          <w:rFonts w:ascii="Arial" w:cs="Arial" w:eastAsia="Arial" w:hAnsi="Arial"/>
-          <w:b w:val="1"/>
-          <w:sz w:val="26"/>
-          <w:szCs w:val="26"/>
-        </w:rPr>
-      </w:pPr>
-      <w:r>
-        <w:rPr>
-          <w:rFonts w:ascii="Arial" w:cs="Arial" w:eastAsia="Arial" w:hAnsi="Arial"/>
-          <w:b w:val="1"/>
-          <w:sz w:val="26"/>
-          <w:szCs w:val="26"/>
-          <w:rtl w:val="0"/>
-        </w:rPr>
-        <w:t xml:space="preserve">Visión</w:t>
-      </w:r>
-    </w:p>
-    <w:p>
-      <w:pPr>
-        <w:rPr>
-          <w:rFonts w:ascii="Arial" w:cs="Arial" w:eastAsia="Arial" w:hAnsi="Arial"/>
-          <w:b w:val="1"/>
-          <w:sz w:val="26"/>
-          <w:szCs w:val="26"/>
-        </w:rPr>
-      </w:pPr>
-      <w:r>
-        <w:rPr>
-          <w:rFonts w:ascii="Arial" w:cs="Arial" w:eastAsia="Arial" w:hAnsi="Arial"/>
-          <w:b w:val="1"/>
-          <w:sz w:val="26"/>
-          <w:szCs w:val="26"/>
-          <w:rtl w:val="0"/>
-        </w:rPr>
-        <w:t xml:space="preserve">Ser la empresa líder en soluciones tecnológicas innovadoras de alta calidad, alineando la tecnología a las estrategias de negocio.</w:t>
-      </w:r>
-    </w:p>
-    <w:p>
-      <w:pPr>
-        <w:rPr>
-          <w:rFonts w:ascii="Arial" w:cs="Arial" w:eastAsia="Arial" w:hAnsi="Arial"/>
-          <w:b w:val="1"/>
-          <w:sz w:val="28"/>
-          <w:szCs w:val="28"/>
-        </w:rPr>
-      </w:pPr>
-      <w:r>
-        <w:rPr>
-          <w:rtl w:val="0"/>
-        </w:rPr>
-      </w:r>
-    </w:p>
-    <w:p>
-      <w:pPr>
-        <w:rPr>
-          <w:rFonts w:ascii="Arial" w:cs="Arial" w:eastAsia="Arial" w:hAnsi="Arial"/>
-          <w:b w:val="1"/>
-          <w:sz w:val="28"/>
-          <w:szCs w:val="28"/>
-        </w:rPr>
-      </w:pPr>
+        </w:rPr>
+      </w:pPr>
+      <w:r>
+        <w:rPr>
+          <w:rFonts w:ascii="Arial" w:cs="Arial" w:eastAsia="Arial" w:hAnsi="Arial"/>
+          <w:sz w:val="24"/>
+          <w:szCs w:val="24"/>
+          <w:rtl w:val="0"/>
+        </w:rPr>
+        <w:t xml:space="preserve">OVCM-Consulting es una empresa con experiencia en el mercado dedicada a desarrollar y brindar soluciones informáticas de acuerdo a las necesidades que el cliente necesita, con presencia en el sector bancario, comercio e industria. Actualmente contamos con cinco proyectos en mantenimiento y uno en producción, nuestro objetivo es trabajar cada día para hacer de nuestros servicios las mejores soluciones y ser la empresa líder en soluciones tecnológicas innovadoras de alta calidad, alineando la tecnología a las estrategias de negocio.</w:t>
+      </w:r>
       <w:r>
         <w:rPr>
           <w:rtl w:val="0"/>
@@ -2636,7 +2698,7 @@
                 <w:szCs w:val="28"/>
                 <w:rtl w:val="0"/>
               </w:rPr>
-              <w:t xml:space="preserve">P</w:t>
+              <w:t xml:space="preserve">X</w:t>
             </w:r>
           </w:p>
         </w:tc>
@@ -5531,7 +5593,7 @@
 
 <file path=customXML/item1.xml><?xml version="1.0" encoding="utf-8"?>
 <go:gDocsCustomXmlDataStorage xmlns:go="http://customooxmlschemas.google.com/" xmlns:r="http://schemas.openxmlformats.org/officeDocument/2006/relationships">
-  <go:docsCustomData xmlns:go="http://customooxmlschemas.google.com/" roundtripDataSignature="AMtx7mgrDxILKz+jnUd2pgp7Fp4WSMu7TA==">AMUW2mW6FsYWzzjQsPCqTnzDkBzPdv+Lt7mhRotRcMd/SFWYKK36x7mNRSO9f4hJvEzJLSFoqUVgnrrGVJOMbAuZpcf2k3Sxh3yS2v9iBW7pme2J+aMQe1g=</go:docsCustomData>
+  <go:docsCustomData xmlns:go="http://customooxmlschemas.google.com/" roundtripDataSignature="AMtx7mgrDxILKz+jnUd2pgp7Fp4WSMu7TA==">AMUW2mV5TJyYwm2ycIa6xDyRqEmCzLofXkS+YlVzowonK0dLtEpiv9//9LftTKBCQFnFF2NvpbZjlTUojGagCW+sOMcPWjv32rzsjd9MjlqeqDOChq9SovA=</go:docsCustomData>
 </go:gDocsCustomXmlDataStorage>
 </file>
 

</xml_diff>